<commit_message>
Updated TweetSpeak. Updated CDDs & ParserOutput.
</commit_message>
<xml_diff>
--- a/resources/Compiler Design Documentation v.3.0.docx
+++ b/resources/Compiler Design Documentation v.3.0.docx
@@ -165,23 +165,13 @@
           <w:szCs w:val="28"/>
         </w:rPr>
       </w:pPr>
-      <w:proofErr w:type="spellStart"/>
       <w:r>
         <w:rPr>
           <w:rFonts w:ascii="Century Gothic" w:hAnsi="Century Gothic"/>
           <w:sz w:val="28"/>
           <w:szCs w:val="28"/>
         </w:rPr>
-        <w:t>Arioja</w:t>
-      </w:r>
-      <w:proofErr w:type="spellEnd"/>
-      <w:r>
-        <w:rPr>
-          <w:rFonts w:ascii="Century Gothic" w:hAnsi="Century Gothic"/>
-          <w:sz w:val="28"/>
-          <w:szCs w:val="28"/>
-        </w:rPr>
-        <w:t>, Ryan</w:t>
+        <w:t>Arioja, Ryan</w:t>
       </w:r>
     </w:p>
     <w:p>
@@ -9469,14 +9459,12 @@
                 <w:rFonts w:ascii="Century Gothic" w:hAnsi="Century Gothic" w:cs="Helvetica"/>
               </w:rPr>
             </w:pPr>
-            <w:proofErr w:type="spellStart"/>
             <w:r>
               <w:rPr>
                 <w:rFonts w:ascii="Century Gothic" w:hAnsi="Century Gothic" w:cs="Helvetica"/>
               </w:rPr>
               <w:t>boolean</w:t>
             </w:r>
-            <w:proofErr w:type="spellEnd"/>
           </w:p>
         </w:tc>
       </w:tr>
@@ -11154,7 +11142,6 @@
         </w:rPr>
         <w:t>(</w:t>
       </w:r>
-      <w:proofErr w:type="spellStart"/>
       <w:r>
         <w:rPr>
           <w:rFonts w:ascii="Century Gothic" w:hAnsi="Century Gothic" w:cs="Helvetica"/>
@@ -11162,7 +11149,6 @@
         </w:rPr>
         <w:t>boolean</w:t>
       </w:r>
-      <w:proofErr w:type="spellEnd"/>
       <w:r>
         <w:rPr>
           <w:rFonts w:ascii="Century Gothic" w:hAnsi="Century Gothic" w:cs="Helvetica"/>
@@ -15020,7 +15006,6 @@
         </w:rPr>
         <w:t xml:space="preserve">statement evaluates expression, which must return a </w:t>
       </w:r>
-      <w:proofErr w:type="spellStart"/>
       <w:proofErr w:type="gramStart"/>
       <w:r>
         <w:rPr>
@@ -15028,7 +15013,6 @@
         </w:rPr>
         <w:t>boolean</w:t>
       </w:r>
-      <w:proofErr w:type="spellEnd"/>
       <w:proofErr w:type="gramEnd"/>
       <w:r>
         <w:rPr>
@@ -17047,7 +17031,6 @@
         </w:rPr>
         <w:t xml:space="preserve">Any relational or logical expressions that returns </w:t>
       </w:r>
-      <w:proofErr w:type="spellStart"/>
       <w:proofErr w:type="gramStart"/>
       <w:r>
         <w:rPr>
@@ -17055,7 +17038,6 @@
         </w:rPr>
         <w:t>boolean</w:t>
       </w:r>
-      <w:proofErr w:type="spellEnd"/>
       <w:proofErr w:type="gramEnd"/>
       <w:r>
         <w:rPr>
@@ -33915,7 +33897,7 @@
   <a:extraClrSchemeLst/>
   <a:extLst>
     <a:ext uri="{05A4C25C-085E-4340-85A3-A5531E510DB2}">
-      <thm15:themeFamily xmlns="" xmlns:thm15="http://schemas.microsoft.com/office/thememl/2012/main" name="Office Theme" id="{62F939B6-93AF-4DB8-9C6B-D6C7DFDC589F}" vid="{4A3C46E8-61CC-4603-A589-7422A47A8E4A}"/>
+      <thm15:themeFamily xmlns:thm15="http://schemas.microsoft.com/office/thememl/2012/main" xmlns="" name="Office Theme" id="{62F939B6-93AF-4DB8-9C6B-D6C7DFDC589F}" vid="{4A3C46E8-61CC-4603-A589-7422A47A8E4A}"/>
     </a:ext>
   </a:extLst>
 </a:theme>
@@ -33926,7 +33908,7 @@
 </file>
 
 <file path=customXml/itemProps1.xml><?xml version="1.0" encoding="utf-8"?>
-<ds:datastoreItem xmlns:ds="http://schemas.openxmlformats.org/officeDocument/2006/customXml" ds:itemID="{24E970A2-56F6-4F00-BF7E-ED9D2C7EDC87}">
+<ds:datastoreItem xmlns:ds="http://schemas.openxmlformats.org/officeDocument/2006/customXml" ds:itemID="{00241FFA-C304-4E1A-9EA8-82FB7ECD6745}">
   <ds:schemaRefs>
     <ds:schemaRef ds:uri="http://schemas.openxmlformats.org/officeDocument/2006/bibliography"/>
   </ds:schemaRefs>

</xml_diff>